<commit_message>
adding tentative working folders
</commit_message>
<xml_diff>
--- a/Write_up/Zhang Application Security HW2.docx
+++ b/Write_up/Zhang Application Security HW2.docx
@@ -303,7 +303,12 @@
           <w:rFonts w:ascii="Times New Roman" w:eastAsia="Times New Roman" w:hAnsi="Times New Roman" w:cs="Times New Roman"/>
         </w:rPr>
         <w:tab/>
-        <w:t>Android Environment</w:t>
+      </w:r>
+      <w:r>
+        <w:rPr>
+          <w:rFonts w:ascii="Times New Roman" w:eastAsia="Times New Roman" w:hAnsi="Times New Roman" w:cs="Times New Roman"/>
+        </w:rPr>
+        <w:t>Setting up Django</w:t>
       </w:r>
     </w:p>
     <w:p>
@@ -321,13 +326,7 @@
         <w:rPr>
           <w:rFonts w:ascii="Times New Roman" w:eastAsia="Times New Roman" w:hAnsi="Times New Roman" w:cs="Times New Roman"/>
         </w:rPr>
-        <w:t>Set up Android Studio</w:t>
-      </w:r>
-      <w:r>
-        <w:rPr>
-          <w:rFonts w:ascii="Times New Roman" w:eastAsia="Times New Roman" w:hAnsi="Times New Roman" w:cs="Times New Roman"/>
-        </w:rPr>
-        <w:t xml:space="preserve"> on Windows 10</w:t>
+        <w:t>Used pip to install Django 3.2.2</w:t>
       </w:r>
     </w:p>
     <w:p>
@@ -345,13 +344,7 @@
         <w:rPr>
           <w:rFonts w:ascii="Times New Roman" w:eastAsia="Times New Roman" w:hAnsi="Times New Roman" w:cs="Times New Roman"/>
         </w:rPr>
-        <w:t>Set up Android emulator</w:t>
-      </w:r>
-      <w:r>
-        <w:rPr>
-          <w:rFonts w:ascii="Times New Roman" w:eastAsia="Times New Roman" w:hAnsi="Times New Roman" w:cs="Times New Roman"/>
-        </w:rPr>
-        <w:t>, Pixel 3a, image R, API 30, x86 ABI, Target Android 11.0 (Google Play)</w:t>
+        <w:t>Installed Python 3.9.5</w:t>
       </w:r>
     </w:p>
     <w:p>
@@ -369,39 +362,7 @@
         <w:rPr>
           <w:rFonts w:ascii="Times New Roman" w:eastAsia="Times New Roman" w:hAnsi="Times New Roman" w:cs="Times New Roman"/>
         </w:rPr>
-        <w:t>Imported “</w:t>
-      </w:r>
-      <w:proofErr w:type="spellStart"/>
-      <w:r>
-        <w:rPr>
-          <w:rFonts w:ascii="Times New Roman" w:eastAsia="Times New Roman" w:hAnsi="Times New Roman" w:cs="Times New Roman"/>
-        </w:rPr>
-        <w:t>GiftCardSite</w:t>
-      </w:r>
-      <w:proofErr w:type="spellEnd"/>
-      <w:r>
-        <w:rPr>
-          <w:rFonts w:ascii="Times New Roman" w:eastAsia="Times New Roman" w:hAnsi="Times New Roman" w:cs="Times New Roman"/>
-        </w:rPr>
-        <w:t>” project</w:t>
-      </w:r>
-    </w:p>
-    <w:p>
-      <w:pPr>
-        <w:pStyle w:val="ListParagraph"/>
-        <w:numPr>
-          <w:ilvl w:val="0"/>
-          <w:numId w:val="25"/>
-        </w:numPr>
-        <w:rPr>
-          <w:rFonts w:ascii="Times New Roman" w:eastAsia="Times New Roman" w:hAnsi="Times New Roman" w:cs="Times New Roman"/>
-        </w:rPr>
-      </w:pPr>
-      <w:r>
-        <w:rPr>
-          <w:rFonts w:ascii="Times New Roman" w:eastAsia="Times New Roman" w:hAnsi="Times New Roman" w:cs="Times New Roman"/>
-        </w:rPr>
-        <w:t xml:space="preserve">Emulator run successfully, able to start up virtual Pixel 3a </w:t>
+        <w:t>Utilized Virtual box</w:t>
       </w:r>
     </w:p>
     <w:p>
@@ -676,7 +637,6 @@
           <w:szCs w:val="20"/>
           <w:bdr w:val="none" w:sz="0" w:space="0" w:color="auto" w:frame="1"/>
         </w:rPr>
-        <w:lastRenderedPageBreak/>
         <w:tab/>
       </w:r>
       <w:proofErr w:type="spellStart"/>
@@ -741,6 +701,7 @@
         <w:rPr>
           <w:rFonts w:ascii="Times New Roman" w:eastAsia="Times New Roman" w:hAnsi="Times New Roman" w:cs="Times New Roman"/>
         </w:rPr>
+        <w:lastRenderedPageBreak/>
         <w:t xml:space="preserve">After you </w:t>
       </w:r>
       <w:proofErr w:type="spellStart"/>
@@ -1595,8 +1556,14 @@
         <w:rPr>
           <w:rFonts w:ascii="Times New Roman" w:eastAsia="Times New Roman" w:hAnsi="Times New Roman" w:cs="Times New Roman"/>
         </w:rPr>
+        <w:t xml:space="preserve">Currently the website uses a database that contains valuable gift card data. If an attacker gets access to this gift card data, they can use the cards they got to obtain free merchandise, or even </w:t>
+      </w:r>
+      <w:r>
+        <w:rPr>
+          <w:rFonts w:ascii="Times New Roman" w:eastAsia="Times New Roman" w:hAnsi="Times New Roman" w:cs="Times New Roman"/>
+        </w:rPr>
         <w:lastRenderedPageBreak/>
-        <w:t xml:space="preserve">Currently the website uses a database that contains valuable gift card data. If an attacker gets access to this gift card data, they can use the cards they got to obtain free merchandise, or even pay of their tuition with the NYU tuition gift cards! For this </w:t>
+        <w:t xml:space="preserve">pay of their tuition with the NYU tuition gift cards! For this </w:t>
       </w:r>
       <w:proofErr w:type="gramStart"/>
       <w:r>

</xml_diff>